<commit_message>
CIV-7847 added hearing location to hearing paragraph
</commit_message>
<xml_diff>
--- a/docker/docmosis/templates/CV-UNS-DEC-ENG-01288.docx
+++ b/docker/docmosis/templates/CV-UNS-DEC-ENG-01288.docx
@@ -3183,7 +3183,78 @@
           <w:color w:val="000000"/>
           <w:lang w:eastAsia="en-GB"/>
         </w:rPr>
-        <w:t>, further details will be provided in your hearing notice</w:t>
+        <w:t xml:space="preserve">, </w:t>
+      </w:r>
+      <w:r>
+        <w:rPr>
+          <w:rFonts w:ascii="Arial" w:eastAsia="Times New Roman" w:hAnsi="Arial" w:cs="Arial"/>
+          <w:lang w:eastAsia="en-GB"/>
+        </w:rPr>
+        <w:t>&lt;&lt;cs_{</w:t>
+      </w:r>
+      <w:proofErr w:type="spellStart"/>
+      <w:r>
+        <w:rPr>
+          <w:rFonts w:ascii="Arial" w:eastAsia="Times New Roman" w:hAnsi="Arial" w:cs="Arial"/>
+          <w:lang w:eastAsia="en-GB"/>
+        </w:rPr>
+        <w:t>hearingLocation.site_name</w:t>
+      </w:r>
+      <w:proofErr w:type="spellEnd"/>
+      <w:r>
+        <w:rPr>
+          <w:rFonts w:ascii="Arial" w:eastAsia="Times New Roman" w:hAnsi="Arial" w:cs="Arial"/>
+          <w:lang w:eastAsia="en-GB"/>
+        </w:rPr>
+        <w:t>!=null}&gt;&gt;at &lt;&lt;</w:t>
+      </w:r>
+      <w:proofErr w:type="spellStart"/>
+      <w:r>
+        <w:rPr>
+          <w:rFonts w:ascii="Arial" w:eastAsia="Times New Roman" w:hAnsi="Arial" w:cs="Arial"/>
+          <w:lang w:eastAsia="en-GB"/>
+        </w:rPr>
+        <w:t>hearingLocation.site_name</w:t>
+      </w:r>
+      <w:proofErr w:type="spellEnd"/>
+      <w:r>
+        <w:rPr>
+          <w:rFonts w:ascii="Arial" w:eastAsia="Times New Roman" w:hAnsi="Arial" w:cs="Arial"/>
+          <w:lang w:eastAsia="en-GB"/>
+        </w:rPr>
+        <w:t>&gt;&gt;, &lt;&lt;</w:t>
+      </w:r>
+      <w:proofErr w:type="spellStart"/>
+      <w:r>
+        <w:rPr>
+          <w:rFonts w:ascii="Arial" w:eastAsia="Times New Roman" w:hAnsi="Arial" w:cs="Arial"/>
+          <w:lang w:eastAsia="en-GB"/>
+        </w:rPr>
+        <w:t>hearingLocation.court_address</w:t>
+      </w:r>
+      <w:proofErr w:type="spellEnd"/>
+      <w:r>
+        <w:rPr>
+          <w:rFonts w:ascii="Arial" w:eastAsia="Times New Roman" w:hAnsi="Arial" w:cs="Arial"/>
+          <w:lang w:eastAsia="en-GB"/>
+        </w:rPr>
+        <w:t>&gt;&gt; &lt;&lt;</w:t>
+      </w:r>
+      <w:proofErr w:type="spellStart"/>
+      <w:r>
+        <w:rPr>
+          <w:rFonts w:ascii="Arial" w:eastAsia="Times New Roman" w:hAnsi="Arial" w:cs="Arial"/>
+          <w:lang w:eastAsia="en-GB"/>
+        </w:rPr>
+        <w:t>hearingLocation.postcode</w:t>
+      </w:r>
+      <w:proofErr w:type="spellEnd"/>
+      <w:r>
+        <w:rPr>
+          <w:rFonts w:ascii="Arial" w:eastAsia="Times New Roman" w:hAnsi="Arial" w:cs="Arial"/>
+          <w:lang w:eastAsia="en-GB"/>
+        </w:rPr>
+        <w:t>&gt;&gt;, &lt;&lt;es_&gt;&gt;</w:t>
       </w:r>
       <w:r>
         <w:rPr>
@@ -3191,7 +3262,7 @@
           <w:color w:val="000000"/>
           <w:lang w:eastAsia="en-GB"/>
         </w:rPr>
-        <w:t xml:space="preserve">.&lt;&lt;es_&gt;&gt;&lt;&lt;cs_{disposalHearingMethodDJ=’disposalHearingMethodTelephoneHearing’}&gt;&gt; </w:t>
+        <w:t>further details will be provided in your hearing notice</w:t>
       </w:r>
       <w:r>
         <w:rPr>
@@ -3199,17 +3270,7 @@
           <w:color w:val="000000"/>
           <w:lang w:eastAsia="en-GB"/>
         </w:rPr>
-        <w:t xml:space="preserve">This hearing will be attended by </w:t>
-      </w:r>
-      <w:r>
-        <w:rPr>
-          <w:rFonts w:ascii="Arial" w:eastAsia="Times New Roman" w:hAnsi="Arial" w:cs="Arial"/>
-          <w:b/>
-          <w:bCs/>
-          <w:color w:val="000000"/>
-          <w:lang w:eastAsia="en-GB"/>
-        </w:rPr>
-        <w:t>telephone</w:t>
+        <w:t>.</w:t>
       </w:r>
       <w:r>
         <w:rPr>
@@ -3217,7 +3278,7 @@
           <w:color w:val="000000"/>
           <w:lang w:eastAsia="en-GB"/>
         </w:rPr>
-        <w:t>, further details will be provided in your hearing notice</w:t>
+        <w:t xml:space="preserve">&lt;&lt;es_&gt;&gt;&lt;&lt;cs_{disposalHearingMethodDJ=’disposalHearingMethodTelephoneHearing’}&gt;&gt; </w:t>
       </w:r>
       <w:r>
         <w:rPr>
@@ -3225,10 +3286,78 @@
           <w:color w:val="000000"/>
           <w:lang w:eastAsia="en-GB"/>
         </w:rPr>
-        <w:t>.&lt;&lt;es_&gt;&gt;&lt;&lt;cs_{disposalHearingMethodDJ=’disposalHearingMethodVideoConferenceHearing’}&gt;&gt;</w:t>
-      </w:r>
-      <w:r>
-        <w:t xml:space="preserve"> </w:t>
+        <w:t xml:space="preserve">This hearing </w:t>
+      </w:r>
+      <w:r>
+        <w:rPr>
+          <w:rFonts w:ascii="Arial" w:eastAsia="Times New Roman" w:hAnsi="Arial" w:cs="Arial"/>
+          <w:lang w:eastAsia="en-GB"/>
+        </w:rPr>
+        <w:t>&lt;&lt;cs_{</w:t>
+      </w:r>
+      <w:proofErr w:type="spellStart"/>
+      <w:r>
+        <w:rPr>
+          <w:rFonts w:ascii="Arial" w:eastAsia="Times New Roman" w:hAnsi="Arial" w:cs="Arial"/>
+          <w:lang w:eastAsia="en-GB"/>
+        </w:rPr>
+        <w:t>hearingLocation.site_name</w:t>
+      </w:r>
+      <w:proofErr w:type="spellEnd"/>
+      <w:r>
+        <w:rPr>
+          <w:rFonts w:ascii="Arial" w:eastAsia="Times New Roman" w:hAnsi="Arial" w:cs="Arial"/>
+          <w:lang w:eastAsia="en-GB"/>
+        </w:rPr>
+        <w:t>!=null}&gt;&gt;will take place at &lt;&lt;</w:t>
+      </w:r>
+      <w:proofErr w:type="spellStart"/>
+      <w:r>
+        <w:rPr>
+          <w:rFonts w:ascii="Arial" w:eastAsia="Times New Roman" w:hAnsi="Arial" w:cs="Arial"/>
+          <w:lang w:eastAsia="en-GB"/>
+        </w:rPr>
+        <w:t>hearingLocation.site_name</w:t>
+      </w:r>
+      <w:proofErr w:type="spellEnd"/>
+      <w:r>
+        <w:rPr>
+          <w:rFonts w:ascii="Arial" w:eastAsia="Times New Roman" w:hAnsi="Arial" w:cs="Arial"/>
+          <w:lang w:eastAsia="en-GB"/>
+        </w:rPr>
+        <w:t>&gt;&gt;, &lt;&lt;</w:t>
+      </w:r>
+      <w:proofErr w:type="spellStart"/>
+      <w:r>
+        <w:rPr>
+          <w:rFonts w:ascii="Arial" w:eastAsia="Times New Roman" w:hAnsi="Arial" w:cs="Arial"/>
+          <w:lang w:eastAsia="en-GB"/>
+        </w:rPr>
+        <w:t>hearingLocation.court_address</w:t>
+      </w:r>
+      <w:proofErr w:type="spellEnd"/>
+      <w:r>
+        <w:rPr>
+          <w:rFonts w:ascii="Arial" w:eastAsia="Times New Roman" w:hAnsi="Arial" w:cs="Arial"/>
+          <w:lang w:eastAsia="en-GB"/>
+        </w:rPr>
+        <w:t>&gt;&gt; &lt;&lt;</w:t>
+      </w:r>
+      <w:proofErr w:type="spellStart"/>
+      <w:r>
+        <w:rPr>
+          <w:rFonts w:ascii="Arial" w:eastAsia="Times New Roman" w:hAnsi="Arial" w:cs="Arial"/>
+          <w:lang w:eastAsia="en-GB"/>
+        </w:rPr>
+        <w:t>hearingLocation.postcode</w:t>
+      </w:r>
+      <w:proofErr w:type="spellEnd"/>
+      <w:r>
+        <w:rPr>
+          <w:rFonts w:ascii="Arial" w:eastAsia="Times New Roman" w:hAnsi="Arial" w:cs="Arial"/>
+          <w:lang w:eastAsia="en-GB"/>
+        </w:rPr>
+        <w:t>&gt;&gt;, and &lt;&lt;es_&gt;&gt;</w:t>
       </w:r>
       <w:r>
         <w:rPr>
@@ -3236,7 +3365,131 @@
           <w:color w:val="000000"/>
           <w:lang w:eastAsia="en-GB"/>
         </w:rPr>
-        <w:t xml:space="preserve">This hearing will be attended by </w:t>
+        <w:t xml:space="preserve">will be attended by </w:t>
+      </w:r>
+      <w:r>
+        <w:rPr>
+          <w:rFonts w:ascii="Arial" w:eastAsia="Times New Roman" w:hAnsi="Arial" w:cs="Arial"/>
+          <w:b/>
+          <w:bCs/>
+          <w:color w:val="000000"/>
+          <w:lang w:eastAsia="en-GB"/>
+        </w:rPr>
+        <w:t>telephone</w:t>
+      </w:r>
+      <w:r>
+        <w:rPr>
+          <w:rFonts w:ascii="Arial" w:eastAsia="Times New Roman" w:hAnsi="Arial" w:cs="Arial"/>
+          <w:color w:val="000000"/>
+          <w:lang w:eastAsia="en-GB"/>
+        </w:rPr>
+        <w:t>, further details will be provided in your hearing notice</w:t>
+      </w:r>
+      <w:r>
+        <w:rPr>
+          <w:rFonts w:ascii="Arial" w:eastAsia="Times New Roman" w:hAnsi="Arial" w:cs="Arial"/>
+          <w:color w:val="000000"/>
+          <w:lang w:eastAsia="en-GB"/>
+        </w:rPr>
+        <w:t>.</w:t>
+      </w:r>
+      <w:r>
+        <w:rPr>
+          <w:rFonts w:ascii="Arial" w:eastAsia="Times New Roman" w:hAnsi="Arial" w:cs="Arial"/>
+          <w:color w:val="000000"/>
+          <w:lang w:eastAsia="en-GB"/>
+        </w:rPr>
+        <w:t>&lt;&lt;es_&gt;&gt;&lt;&lt;cs_{disposalHearingMethodDJ=’disposalHearingMethodVideoConferenceHearing’}&gt;&gt;</w:t>
+      </w:r>
+      <w:r>
+        <w:t xml:space="preserve"> </w:t>
+      </w:r>
+      <w:r>
+        <w:rPr>
+          <w:rFonts w:ascii="Arial" w:eastAsia="Times New Roman" w:hAnsi="Arial" w:cs="Arial"/>
+          <w:color w:val="000000"/>
+          <w:lang w:eastAsia="en-GB"/>
+        </w:rPr>
+        <w:t xml:space="preserve">This hearing </w:t>
+      </w:r>
+      <w:r>
+        <w:rPr>
+          <w:rFonts w:ascii="Arial" w:eastAsia="Times New Roman" w:hAnsi="Arial" w:cs="Arial"/>
+          <w:lang w:eastAsia="en-GB"/>
+        </w:rPr>
+        <w:t>&lt;&lt;cs_{</w:t>
+      </w:r>
+      <w:proofErr w:type="spellStart"/>
+      <w:r>
+        <w:rPr>
+          <w:rFonts w:ascii="Arial" w:eastAsia="Times New Roman" w:hAnsi="Arial" w:cs="Arial"/>
+          <w:lang w:eastAsia="en-GB"/>
+        </w:rPr>
+        <w:t>hearingLocation.site_name</w:t>
+      </w:r>
+      <w:proofErr w:type="spellEnd"/>
+      <w:r>
+        <w:rPr>
+          <w:rFonts w:ascii="Arial" w:eastAsia="Times New Roman" w:hAnsi="Arial" w:cs="Arial"/>
+          <w:lang w:eastAsia="en-GB"/>
+        </w:rPr>
+        <w:t>!=null}&gt;&gt;will take place at &lt;&lt;</w:t>
+      </w:r>
+      <w:proofErr w:type="spellStart"/>
+      <w:r>
+        <w:rPr>
+          <w:rFonts w:ascii="Arial" w:eastAsia="Times New Roman" w:hAnsi="Arial" w:cs="Arial"/>
+          <w:lang w:eastAsia="en-GB"/>
+        </w:rPr>
+        <w:t>hearingLocation.site_name</w:t>
+      </w:r>
+      <w:proofErr w:type="spellEnd"/>
+      <w:r>
+        <w:rPr>
+          <w:rFonts w:ascii="Arial" w:eastAsia="Times New Roman" w:hAnsi="Arial" w:cs="Arial"/>
+          <w:lang w:eastAsia="en-GB"/>
+        </w:rPr>
+        <w:t>&gt;&gt;, &lt;&lt;</w:t>
+      </w:r>
+      <w:proofErr w:type="spellStart"/>
+      <w:r>
+        <w:rPr>
+          <w:rFonts w:ascii="Arial" w:eastAsia="Times New Roman" w:hAnsi="Arial" w:cs="Arial"/>
+          <w:lang w:eastAsia="en-GB"/>
+        </w:rPr>
+        <w:t>hearingLocation.court_address</w:t>
+      </w:r>
+      <w:proofErr w:type="spellEnd"/>
+      <w:r>
+        <w:rPr>
+          <w:rFonts w:ascii="Arial" w:eastAsia="Times New Roman" w:hAnsi="Arial" w:cs="Arial"/>
+          <w:lang w:eastAsia="en-GB"/>
+        </w:rPr>
+        <w:t>&gt;&gt; &lt;&lt;</w:t>
+      </w:r>
+      <w:proofErr w:type="spellStart"/>
+      <w:r>
+        <w:rPr>
+          <w:rFonts w:ascii="Arial" w:eastAsia="Times New Roman" w:hAnsi="Arial" w:cs="Arial"/>
+          <w:lang w:eastAsia="en-GB"/>
+        </w:rPr>
+        <w:t>hearingLocation.postcode</w:t>
+      </w:r>
+      <w:proofErr w:type="spellEnd"/>
+      <w:r>
+        <w:rPr>
+          <w:rFonts w:ascii="Arial" w:eastAsia="Times New Roman" w:hAnsi="Arial" w:cs="Arial"/>
+          <w:lang w:eastAsia="en-GB"/>
+        </w:rPr>
+        <w:t>&gt;&gt;, and &lt;&lt;es_&gt;&gt;</w:t>
+      </w:r>
+      <w:r>
+        <w:rPr>
+          <w:rFonts w:ascii="Arial" w:eastAsia="Times New Roman" w:hAnsi="Arial" w:cs="Arial"/>
+          <w:color w:val="000000"/>
+          <w:lang w:eastAsia="en-GB"/>
+        </w:rPr>
+        <w:t xml:space="preserve">will be attended by </w:t>
       </w:r>
       <w:r>
         <w:rPr>
@@ -3577,6 +3830,7 @@
           <w:rFonts w:ascii="Arial" w:hAnsi="Arial" w:cs="Arial"/>
           <w:bCs/>
         </w:rPr>
+        <w:lastRenderedPageBreak/>
         <w:t>&lt;&lt;</w:t>
       </w:r>
       <w:proofErr w:type="spellStart"/>
@@ -5407,6 +5661,33 @@
 </file>
 
 <file path=customXml/item1.xml><?xml version="1.0" encoding="utf-8"?>
+<?mso-contentType ?>
+<FormTemplates xmlns="http://schemas.microsoft.com/sharepoint/v3/contenttype/forms">
+  <Display>DocumentLibraryForm</Display>
+  <Edit>DocumentLibraryForm</Edit>
+  <New>DocumentLibraryForm</New>
+</FormTemplates>
+</file>
+
+<file path=customXml/item2.xml><?xml version="1.0" encoding="utf-8"?>
+<p:properties xmlns:p="http://schemas.microsoft.com/office/2006/metadata/properties" xmlns:xsi="http://www.w3.org/2001/XMLSchema-instance" xmlns:pc="http://schemas.microsoft.com/office/infopath/2007/PartnerControls">
+  <documentManagement>
+    <Stage xmlns="f336f4fe-8719-4ea2-b5d6-29b3a580aeb4">Draft</Stage>
+    <Next_x0020_Stage xmlns="f336f4fe-8719-4ea2-b5d6-29b3a580aeb4">N/A</Next_x0020_Stage>
+    <Admin_x0020_Action xmlns="f336f4fe-8719-4ea2-b5d6-29b3a580aeb4" xsi:nil="true"/>
+    <Template_x0020_Category xmlns="f336f4fe-8719-4ea2-b5d6-29b3a580aeb4">Decision Order - DEC</Template_x0020_Category>
+    <Action xmlns="f336f4fe-8719-4ea2-b5d6-29b3a580aeb4" xsi:nil="true"/>
+    <Purpose1 xmlns="f336f4fe-8719-4ea2-b5d6-29b3a580aeb4">CIV-6658: updating trial doc CIV-UNS-DEC-ENG-1200</Purpose1>
+    <Template_x0020_Language xmlns="f336f4fe-8719-4ea2-b5d6-29b3a580aeb4">English - ENG</Template_x0020_Language>
+    <Rename xmlns="f336f4fe-8719-4ea2-b5d6-29b3a580aeb4">true</Rename>
+    <Tornado_x0020_Filename xmlns="f336f4fe-8719-4ea2-b5d6-29b3a580aeb4" xsi:nil="true"/>
+    <Approval_x0020_Request_x0020_Comment xmlns="f336f4fe-8719-4ea2-b5d6-29b3a580aeb4">CIV-6658: Updating DJ trial doc CVUNS-DEC-ENG-01200</Approval_x0020_Request_x0020_Comment>
+    <Publication_x0020_Date xmlns="f336f4fe-8719-4ea2-b5d6-29b3a580aeb4">2022-07-24T23:00:00+00:00</Publication_x0020_Date>
+  </documentManagement>
+</p:properties>
+</file>
+
+<file path=customXml/item3.xml><?xml version="1.0" encoding="utf-8"?>
 <ct:contentTypeSchema xmlns:ct="http://schemas.microsoft.com/office/2006/metadata/contentType" xmlns:ma="http://schemas.microsoft.com/office/2006/metadata/properties/metaAttributes" ct:_="" ma:_="" ma:contentTypeName="_CtTemplate" ma:contentTypeID="0x01010064A5FDCCFB03F540B94405305D7DE14F00A4F8B82F7CEF57469A8FE5CEAB7A0EE0" ma:contentTypeVersion="54" ma:contentTypeDescription="Part of Template Management with Site Columns representing custom attributes." ma:contentTypeScope="" ma:versionID="c2ae9af6f2d07f5c87e529250672afb5">
   <xsd:schema xmlns:xsd="http://www.w3.org/2001/XMLSchema" xmlns:xs="http://www.w3.org/2001/XMLSchema" xmlns:p="http://schemas.microsoft.com/office/2006/metadata/properties" xmlns:ns2="f336f4fe-8719-4ea2-b5d6-29b3a580aeb4" xmlns:ns3="b57b892a-dd61-4bba-b372-a8d93da2c7e6" targetNamespace="http://schemas.microsoft.com/office/2006/metadata/properties" ma:root="true" ma:fieldsID="5cc5ae0d05cbe82a12e0833457866b27" ns2:_="" ns3:_="">
     <xsd:import namespace="f336f4fe-8719-4ea2-b5d6-29b3a580aeb4"/>
@@ -5722,34 +6003,25 @@
 </ct:contentTypeSchema>
 </file>
 
-<file path=customXml/item2.xml><?xml version="1.0" encoding="utf-8"?>
-<p:properties xmlns:p="http://schemas.microsoft.com/office/2006/metadata/properties" xmlns:xsi="http://www.w3.org/2001/XMLSchema-instance" xmlns:pc="http://schemas.microsoft.com/office/infopath/2007/PartnerControls">
-  <documentManagement>
-    <Stage xmlns="f336f4fe-8719-4ea2-b5d6-29b3a580aeb4">Draft</Stage>
-    <Next_x0020_Stage xmlns="f336f4fe-8719-4ea2-b5d6-29b3a580aeb4">N/A</Next_x0020_Stage>
-    <Admin_x0020_Action xmlns="f336f4fe-8719-4ea2-b5d6-29b3a580aeb4" xsi:nil="true"/>
-    <Template_x0020_Category xmlns="f336f4fe-8719-4ea2-b5d6-29b3a580aeb4">Decision Order - DEC</Template_x0020_Category>
-    <Action xmlns="f336f4fe-8719-4ea2-b5d6-29b3a580aeb4" xsi:nil="true"/>
-    <Purpose1 xmlns="f336f4fe-8719-4ea2-b5d6-29b3a580aeb4">CIV-6658: updating trial doc CIV-UNS-DEC-ENG-1200</Purpose1>
-    <Template_x0020_Language xmlns="f336f4fe-8719-4ea2-b5d6-29b3a580aeb4">English - ENG</Template_x0020_Language>
-    <Rename xmlns="f336f4fe-8719-4ea2-b5d6-29b3a580aeb4">true</Rename>
-    <Tornado_x0020_Filename xmlns="f336f4fe-8719-4ea2-b5d6-29b3a580aeb4" xsi:nil="true"/>
-    <Approval_x0020_Request_x0020_Comment xmlns="f336f4fe-8719-4ea2-b5d6-29b3a580aeb4">CIV-6658: Updating DJ trial doc CVUNS-DEC-ENG-01200</Approval_x0020_Request_x0020_Comment>
-    <Publication_x0020_Date xmlns="f336f4fe-8719-4ea2-b5d6-29b3a580aeb4">2022-07-24T23:00:00+00:00</Publication_x0020_Date>
-  </documentManagement>
-</p:properties>
+<file path=customXml/itemProps1.xml><?xml version="1.0" encoding="utf-8"?>
+<ds:datastoreItem xmlns:ds="http://schemas.openxmlformats.org/officeDocument/2006/customXml" ds:itemID="{E9247418-8373-42A0-A0EF-D23AD904819C}">
+  <ds:schemaRefs>
+    <ds:schemaRef ds:uri="http://schemas.microsoft.com/sharepoint/v3/contenttype/forms"/>
+  </ds:schemaRefs>
+</ds:datastoreItem>
 </file>
 
-<file path=customXml/item3.xml><?xml version="1.0" encoding="utf-8"?>
-<?mso-contentType ?>
-<FormTemplates xmlns="http://schemas.microsoft.com/sharepoint/v3/contenttype/forms">
-  <Display>DocumentLibraryForm</Display>
-  <Edit>DocumentLibraryForm</Edit>
-  <New>DocumentLibraryForm</New>
-</FormTemplates>
+<file path=customXml/itemProps2.xml><?xml version="1.0" encoding="utf-8"?>
+<ds:datastoreItem xmlns:ds="http://schemas.openxmlformats.org/officeDocument/2006/customXml" ds:itemID="{D3658183-99E4-4DA2-A5DA-5424AE725610}">
+  <ds:schemaRefs>
+    <ds:schemaRef ds:uri="http://schemas.microsoft.com/office/2006/metadata/properties"/>
+    <ds:schemaRef ds:uri="http://schemas.microsoft.com/office/infopath/2007/PartnerControls"/>
+    <ds:schemaRef ds:uri="f336f4fe-8719-4ea2-b5d6-29b3a580aeb4"/>
+  </ds:schemaRefs>
+</ds:datastoreItem>
 </file>
 
-<file path=customXml/itemProps1.xml><?xml version="1.0" encoding="utf-8"?>
+<file path=customXml/itemProps3.xml><?xml version="1.0" encoding="utf-8"?>
 <ds:datastoreItem xmlns:ds="http://schemas.openxmlformats.org/officeDocument/2006/customXml" ds:itemID="{0E5348F3-BD7B-48C0-9419-A8499C840C19}">
   <ds:schemaRefs>
     <ds:schemaRef ds:uri="http://schemas.microsoft.com/office/2006/metadata/contentType"/>
@@ -5768,24 +6040,6 @@
 </ds:datastoreItem>
 </file>
 
-<file path=customXml/itemProps2.xml><?xml version="1.0" encoding="utf-8"?>
-<ds:datastoreItem xmlns:ds="http://schemas.openxmlformats.org/officeDocument/2006/customXml" ds:itemID="{D3658183-99E4-4DA2-A5DA-5424AE725610}">
-  <ds:schemaRefs>
-    <ds:schemaRef ds:uri="http://schemas.microsoft.com/office/2006/metadata/properties"/>
-    <ds:schemaRef ds:uri="http://schemas.microsoft.com/office/infopath/2007/PartnerControls"/>
-    <ds:schemaRef ds:uri="f336f4fe-8719-4ea2-b5d6-29b3a580aeb4"/>
-  </ds:schemaRefs>
-</ds:datastoreItem>
-</file>
-
-<file path=customXml/itemProps3.xml><?xml version="1.0" encoding="utf-8"?>
-<ds:datastoreItem xmlns:ds="http://schemas.openxmlformats.org/officeDocument/2006/customXml" ds:itemID="{E9247418-8373-42A0-A0EF-D23AD904819C}">
-  <ds:schemaRefs>
-    <ds:schemaRef ds:uri="http://schemas.microsoft.com/sharepoint/v3/contenttype/forms"/>
-  </ds:schemaRefs>
-</ds:datastoreItem>
-</file>
-
 <file path=docMetadata/LabelInfo.xml><?xml version="1.0" encoding="utf-8"?>
 <clbl:labelList xmlns:clbl="http://schemas.microsoft.com/office/2020/mipLabelMetadata">
   <clbl:label id="{fa22dce2-39a9-4bf4-a557-7a50b593b56a}" enabled="1" method="Privileged" siteId="{3e0088dc-0629-4ae6-aa8c-813e7a296f50}" contentBits="0" removed="0"/>

</xml_diff>